<commit_message>
s268978 EZgas requirement document v2
</commit_message>
<xml_diff>
--- a/REQ_s268978.docx
+++ b/REQ_s268978.docx
@@ -94,194 +94,259 @@
         </w:rPr>
         <w:t>8</w:t>
       </w:r>
+      <w:r>
+        <w:rPr>
+          <w:lang w:val="en-US"/>
+        </w:rPr>
+        <w:t>/03/2020</w:t>
+      </w:r>
+    </w:p>
+    <w:p>
+      <w:pPr>
+        <w:rPr>
+          <w:lang w:val="en-US"/>
+        </w:rPr>
+      </w:pPr>
+    </w:p>
+    <w:p>
+      <w:pPr>
+        <w:rPr>
+          <w:lang w:val="en-US"/>
+        </w:rPr>
+      </w:pPr>
+      <w:r>
+        <w:rPr>
+          <w:lang w:val="en-US"/>
+        </w:rPr>
+        <w:t xml:space="preserve">Version: </w:t>
+      </w:r>
+      <w:r>
+        <w:rPr>
+          <w:lang w:val="en-US"/>
+        </w:rPr>
+        <w:t>2</w:t>
+      </w:r>
+    </w:p>
+    <w:p>
+      <w:pPr>
+        <w:rPr>
+          <w:lang w:val="en-US"/>
+        </w:rPr>
+      </w:pPr>
+    </w:p>
+    <w:p>
+      <w:pPr>
+        <w:rPr>
+          <w:lang w:val="en-US"/>
+        </w:rPr>
+      </w:pPr>
+      <w:r>
+        <w:rPr>
+          <w:lang w:val="en-US"/>
+        </w:rPr>
+        <w:t>Change history:</w:t>
+      </w:r>
+    </w:p>
+    <w:p>
+      <w:pPr>
+        <w:rPr>
+          <w:lang w:val="en-US"/>
+        </w:rPr>
+      </w:pPr>
+      <w:r>
+        <w:rPr>
+          <w:lang w:val="en-US"/>
+        </w:rPr>
+        <w:t xml:space="preserve">Version 2: added map </w:t>
+      </w:r>
+      <w:r>
+        <w:rPr>
+          <w:lang w:val="en-US"/>
+        </w:rPr>
+        <w:t>interface, added</w:t>
+      </w:r>
+      <w:r>
+        <w:rPr>
+          <w:lang w:val="en-US"/>
+        </w:rPr>
+        <w:t xml:space="preserve"> glossary, changed </w:t>
+      </w:r>
+      <w:proofErr w:type="spellStart"/>
+      <w:r>
+        <w:rPr>
+          <w:lang w:val="en-US"/>
+        </w:rPr>
+        <w:t>non functional</w:t>
+      </w:r>
+      <w:proofErr w:type="spellEnd"/>
+      <w:r>
+        <w:rPr>
+          <w:lang w:val="en-US"/>
+        </w:rPr>
+        <w:t xml:space="preserve"> requirements, updated preconditions, shifted up functional and </w:t>
+      </w:r>
+      <w:proofErr w:type="spellStart"/>
+      <w:r>
+        <w:rPr>
+          <w:lang w:val="en-US"/>
+        </w:rPr>
+        <w:t>non functional</w:t>
+      </w:r>
+      <w:proofErr w:type="spellEnd"/>
+      <w:r>
+        <w:rPr>
+          <w:lang w:val="en-US"/>
+        </w:rPr>
+        <w:t xml:space="preserve"> </w:t>
+      </w:r>
+      <w:proofErr w:type="gramStart"/>
+      <w:r>
+        <w:rPr>
+          <w:lang w:val="en-US"/>
+        </w:rPr>
+        <w:t>requirements.</w:t>
+      </w:r>
+      <w:r>
+        <w:rPr>
+          <w:lang w:val="en-US"/>
+        </w:rPr>
+        <w:t>.</w:t>
+      </w:r>
+      <w:proofErr w:type="gramEnd"/>
+      <w:r>
+        <w:rPr>
+          <w:lang w:val="en-US"/>
+        </w:rPr>
+        <w:t xml:space="preserve"> </w:t>
+      </w:r>
+    </w:p>
+    <w:p>
+      <w:pPr>
+        <w:rPr>
+          <w:lang w:val="en-US"/>
+        </w:rPr>
+      </w:pPr>
+    </w:p>
+    <w:p>
+      <w:pPr>
+        <w:rPr>
+          <w:lang w:val="en-US"/>
+        </w:rPr>
+      </w:pPr>
+    </w:p>
+    <w:p>
+      <w:pPr>
+        <w:rPr>
+          <w:lang w:val="en-US"/>
+        </w:rPr>
+      </w:pPr>
+    </w:p>
+    <w:p>
+      <w:pPr>
+        <w:rPr>
+          <w:lang w:val="en-US"/>
+        </w:rPr>
+      </w:pPr>
+    </w:p>
+    <w:p>
+      <w:pPr>
+        <w:rPr>
+          <w:lang w:val="en-US"/>
+        </w:rPr>
+      </w:pPr>
+    </w:p>
+    <w:p>
+      <w:pPr>
+        <w:rPr>
+          <w:lang w:val="en-US"/>
+        </w:rPr>
+      </w:pPr>
+    </w:p>
+    <w:p>
+      <w:pPr>
+        <w:rPr>
+          <w:lang w:val="en-US"/>
+        </w:rPr>
+      </w:pPr>
+    </w:p>
+    <w:p>
+      <w:pPr>
+        <w:rPr>
+          <w:lang w:val="en-US"/>
+        </w:rPr>
+      </w:pPr>
+    </w:p>
+    <w:p>
+      <w:pPr>
+        <w:rPr>
+          <w:lang w:val="en-US"/>
+        </w:rPr>
+      </w:pPr>
+    </w:p>
+    <w:p>
+      <w:pPr>
+        <w:rPr>
+          <w:lang w:val="en-US"/>
+        </w:rPr>
+      </w:pPr>
+    </w:p>
+    <w:p>
+      <w:pPr>
+        <w:rPr>
+          <w:lang w:val="en-US"/>
+        </w:rPr>
+      </w:pPr>
+    </w:p>
+    <w:p>
+      <w:pPr>
+        <w:rPr>
+          <w:lang w:val="en-US"/>
+        </w:rPr>
+      </w:pPr>
+    </w:p>
+    <w:p>
+      <w:pPr>
+        <w:rPr>
+          <w:lang w:val="en-US"/>
+        </w:rPr>
+      </w:pPr>
+    </w:p>
+    <w:p>
+      <w:pPr>
+        <w:rPr>
+          <w:lang w:val="en-US"/>
+        </w:rPr>
+      </w:pPr>
+    </w:p>
+    <w:p>
+      <w:pPr>
+        <w:rPr>
+          <w:lang w:val="en-US"/>
+        </w:rPr>
+      </w:pPr>
+    </w:p>
+    <w:p>
+      <w:pPr>
+        <w:rPr>
+          <w:lang w:val="en-US"/>
+        </w:rPr>
+      </w:pPr>
+    </w:p>
+    <w:p>
+      <w:pPr>
+        <w:rPr>
+          <w:lang w:val="en-US"/>
+        </w:rPr>
+      </w:pPr>
+    </w:p>
+    <w:p>
+      <w:pPr>
+        <w:rPr>
+          <w:lang w:val="en-US"/>
+        </w:rPr>
+      </w:pPr>
       <w:bookmarkStart w:id="0" w:name="_GoBack"/>
       <w:bookmarkEnd w:id="0"/>
-      <w:r>
-        <w:rPr>
-          <w:lang w:val="en-US"/>
-        </w:rPr>
-        <w:t>/03/2020</w:t>
-      </w:r>
-    </w:p>
-    <w:p>
-      <w:pPr>
-        <w:rPr>
-          <w:lang w:val="en-US"/>
-        </w:rPr>
-      </w:pPr>
-    </w:p>
-    <w:p>
-      <w:pPr>
-        <w:rPr>
-          <w:lang w:val="en-US"/>
-        </w:rPr>
-      </w:pPr>
-      <w:r>
-        <w:rPr>
-          <w:lang w:val="en-US"/>
-        </w:rPr>
-        <w:t xml:space="preserve">Version: </w:t>
-      </w:r>
-      <w:r>
-        <w:rPr>
-          <w:lang w:val="en-US"/>
-        </w:rPr>
-        <w:t>2</w:t>
-      </w:r>
-    </w:p>
-    <w:p>
-      <w:pPr>
-        <w:rPr>
-          <w:lang w:val="en-US"/>
-        </w:rPr>
-      </w:pPr>
-    </w:p>
-    <w:p>
-      <w:pPr>
-        <w:rPr>
-          <w:lang w:val="en-US"/>
-        </w:rPr>
-      </w:pPr>
-    </w:p>
-    <w:p>
-      <w:pPr>
-        <w:rPr>
-          <w:lang w:val="en-US"/>
-        </w:rPr>
-      </w:pPr>
-    </w:p>
-    <w:p>
-      <w:pPr>
-        <w:rPr>
-          <w:lang w:val="en-US"/>
-        </w:rPr>
-      </w:pPr>
-    </w:p>
-    <w:p>
-      <w:pPr>
-        <w:rPr>
-          <w:lang w:val="en-US"/>
-        </w:rPr>
-      </w:pPr>
-    </w:p>
-    <w:p>
-      <w:pPr>
-        <w:rPr>
-          <w:lang w:val="en-US"/>
-        </w:rPr>
-      </w:pPr>
-    </w:p>
-    <w:p>
-      <w:pPr>
-        <w:rPr>
-          <w:lang w:val="en-US"/>
-        </w:rPr>
-      </w:pPr>
-    </w:p>
-    <w:p>
-      <w:pPr>
-        <w:rPr>
-          <w:lang w:val="en-US"/>
-        </w:rPr>
-      </w:pPr>
-    </w:p>
-    <w:p>
-      <w:pPr>
-        <w:rPr>
-          <w:lang w:val="en-US"/>
-        </w:rPr>
-      </w:pPr>
-    </w:p>
-    <w:p>
-      <w:pPr>
-        <w:rPr>
-          <w:lang w:val="en-US"/>
-        </w:rPr>
-      </w:pPr>
-    </w:p>
-    <w:p>
-      <w:pPr>
-        <w:rPr>
-          <w:lang w:val="en-US"/>
-        </w:rPr>
-      </w:pPr>
-    </w:p>
-    <w:p>
-      <w:pPr>
-        <w:rPr>
-          <w:lang w:val="en-US"/>
-        </w:rPr>
-      </w:pPr>
-    </w:p>
-    <w:p>
-      <w:pPr>
-        <w:rPr>
-          <w:lang w:val="en-US"/>
-        </w:rPr>
-      </w:pPr>
-    </w:p>
-    <w:p>
-      <w:pPr>
-        <w:rPr>
-          <w:lang w:val="en-US"/>
-        </w:rPr>
-      </w:pPr>
-    </w:p>
-    <w:p>
-      <w:pPr>
-        <w:rPr>
-          <w:lang w:val="en-US"/>
-        </w:rPr>
-      </w:pPr>
-    </w:p>
-    <w:p>
-      <w:pPr>
-        <w:rPr>
-          <w:lang w:val="en-US"/>
-        </w:rPr>
-      </w:pPr>
-    </w:p>
-    <w:p>
-      <w:pPr>
-        <w:rPr>
-          <w:lang w:val="en-US"/>
-        </w:rPr>
-      </w:pPr>
-    </w:p>
-    <w:p>
-      <w:pPr>
-        <w:rPr>
-          <w:lang w:val="en-US"/>
-        </w:rPr>
-      </w:pPr>
-    </w:p>
-    <w:p>
-      <w:pPr>
-        <w:rPr>
-          <w:lang w:val="en-US"/>
-        </w:rPr>
-      </w:pPr>
-    </w:p>
-    <w:p>
-      <w:pPr>
-        <w:rPr>
-          <w:lang w:val="en-US"/>
-        </w:rPr>
-      </w:pPr>
-    </w:p>
-    <w:p>
-      <w:pPr>
-        <w:rPr>
-          <w:lang w:val="en-US"/>
-        </w:rPr>
-      </w:pPr>
-    </w:p>
-    <w:p>
-      <w:pPr>
-        <w:rPr>
-          <w:lang w:val="en-US"/>
-        </w:rPr>
-      </w:pPr>
     </w:p>
     <w:p>
       <w:pPr>
@@ -498,13 +563,13 @@
         <w:rPr>
           <w:lang w:val="en-US"/>
         </w:rPr>
-        <w:t>Map system</w:t>
-      </w:r>
-      <w:r>
-        <w:rPr>
-          <w:lang w:val="en-US"/>
-        </w:rPr>
-        <w:t xml:space="preserve"> administrator</w:t>
+        <w:t xml:space="preserve">Map </w:t>
+      </w:r>
+      <w:r>
+        <w:rPr>
+          <w:lang w:val="en-US"/>
+        </w:rPr>
+        <w:t>API</w:t>
       </w:r>
       <w:r>
         <w:rPr>
@@ -558,7 +623,25 @@
         <w:rPr>
           <w:lang w:val="en-US"/>
         </w:rPr>
-        <w:t>use the system to find the gas station and classify it.</w:t>
+        <w:t>use the system to find the gas station an</w:t>
+      </w:r>
+      <w:r>
+        <w:rPr>
+          <w:lang w:val="en-US"/>
+        </w:rPr>
+        <w:t>d</w:t>
+      </w:r>
+      <w:r>
+        <w:rPr>
+          <w:lang w:val="en-US"/>
+        </w:rPr>
+        <w:t xml:space="preserve"> </w:t>
+      </w:r>
+      <w:r>
+        <w:rPr>
+          <w:lang w:val="en-US"/>
+        </w:rPr>
+        <w:t>classify it.</w:t>
       </w:r>
     </w:p>
     <w:p>
@@ -579,19 +662,7 @@
     <w:p>
       <w:pPr>
         <w:pStyle w:val="Titolo1"/>
-        <w:rPr>
-          <w:b/>
-          <w:bCs/>
-          <w:sz w:val="30"/>
-          <w:szCs w:val="30"/>
-          <w:lang w:val="en-US"/>
-        </w:rPr>
-      </w:pPr>
-    </w:p>
-    <w:p>
-      <w:pPr>
-        <w:pStyle w:val="Titolo1"/>
-        <w:jc w:val="center"/>
+        <w:ind w:left="720"/>
         <w:rPr>
           <w:lang w:val="en-US"/>
         </w:rPr>
@@ -602,9 +673,9 @@
           <w:lang w:val="en-US"/>
         </w:rPr>
         <w:drawing>
-          <wp:inline distT="0" distB="0" distL="0" distR="0" wp14:anchorId="15499522" wp14:editId="560A6AD2">
-            <wp:extent cx="6120130" cy="5202555"/>
-            <wp:effectExtent l="0" t="0" r="0" b="0"/>
+          <wp:inline distT="0" distB="0" distL="0" distR="0" wp14:anchorId="12D49D8D" wp14:editId="585A5853">
+            <wp:extent cx="5428969" cy="4200525"/>
+            <wp:effectExtent l="0" t="0" r="635" b="0"/>
             <wp:docPr id="1" name="Picture 1"/>
             <wp:cNvGraphicFramePr>
               <a:graphicFrameLocks xmlns:a="http://schemas.openxmlformats.org/drawingml/2006/main" noChangeAspect="1"/>
@@ -631,7 +702,7 @@
                   <pic:spPr>
                     <a:xfrm>
                       <a:off x="0" y="0"/>
-                      <a:ext cx="6120130" cy="5202555"/>
+                      <a:ext cx="5434838" cy="4205066"/>
                     </a:xfrm>
                     <a:prstGeom prst="rect">
                       <a:avLst/>
@@ -647,20 +718,15 @@
     <w:p>
       <w:pPr>
         <w:pStyle w:val="Titolo1"/>
-        <w:jc w:val="center"/>
-        <w:rPr>
-          <w:lang w:val="en-US"/>
-        </w:rPr>
-      </w:pPr>
-    </w:p>
-    <w:p>
-      <w:pPr>
-        <w:pStyle w:val="Titolo1"/>
-        <w:rPr>
-          <w:lang w:val="en-US"/>
-        </w:rPr>
-      </w:pPr>
-      <w:r>
+        <w:ind w:left="720"/>
+        <w:rPr>
+          <w:lang w:val="en-US"/>
+        </w:rPr>
+      </w:pPr>
+    </w:p>
+    <w:p>
+      <w:pPr>
+        <w:pStyle w:val="Titolo1"/>
         <w:rPr>
           <w:b/>
           <w:bCs/>
@@ -668,22 +734,11 @@
           <w:szCs w:val="30"/>
           <w:lang w:val="en-US"/>
         </w:rPr>
-        <w:t>Interfaces</w:t>
-      </w:r>
-    </w:p>
-    <w:p>
-      <w:pPr>
-        <w:pStyle w:val="Titolo1"/>
-        <w:jc w:val="center"/>
-        <w:rPr>
-          <w:lang w:val="en-US"/>
-        </w:rPr>
-      </w:pPr>
-    </w:p>
-    <w:p>
-      <w:pPr>
-        <w:pStyle w:val="Titolo1"/>
-        <w:ind w:left="432" w:hanging="432"/>
+      </w:pPr>
+    </w:p>
+    <w:p>
+      <w:pPr>
+        <w:pStyle w:val="Titolo1"/>
         <w:rPr>
           <w:b/>
           <w:bCs/>
@@ -692,26 +747,72 @@
           <w:lang w:val="en-US"/>
         </w:rPr>
       </w:pPr>
+    </w:p>
+    <w:p>
+      <w:pPr>
+        <w:pStyle w:val="Titolo1"/>
+        <w:rPr>
+          <w:b/>
+          <w:bCs/>
+          <w:sz w:val="30"/>
+          <w:szCs w:val="30"/>
+          <w:lang w:val="en-US"/>
+        </w:rPr>
+      </w:pPr>
+    </w:p>
+    <w:p>
+      <w:pPr>
+        <w:pStyle w:val="Titolo1"/>
+        <w:rPr>
+          <w:b/>
+          <w:bCs/>
+          <w:sz w:val="30"/>
+          <w:szCs w:val="30"/>
+          <w:lang w:val="en-US"/>
+        </w:rPr>
+      </w:pPr>
+    </w:p>
+    <w:p>
+      <w:pPr>
+        <w:pStyle w:val="Titolo1"/>
+        <w:rPr>
+          <w:b/>
+          <w:bCs/>
+          <w:sz w:val="30"/>
+          <w:szCs w:val="30"/>
+          <w:lang w:val="en-US"/>
+        </w:rPr>
+      </w:pPr>
+      <w:r>
+        <w:rPr>
+          <w:b/>
+          <w:bCs/>
+          <w:sz w:val="30"/>
+          <w:szCs w:val="30"/>
+          <w:lang w:val="en-US"/>
+        </w:rPr>
+        <w:t>Interfaces</w:t>
+      </w:r>
     </w:p>
     <w:tbl>
       <w:tblPr>
         <w:tblStyle w:val="TableGrid"/>
-        <w:tblpPr w:leftFromText="141" w:rightFromText="141" w:horzAnchor="margin" w:tblpY="675"/>
-        <w:tblW w:w="9790" w:type="dxa"/>
+        <w:tblpPr w:leftFromText="141" w:rightFromText="141" w:vertAnchor="page" w:horzAnchor="margin" w:tblpY="2461"/>
+        <w:tblW w:w="9445" w:type="dxa"/>
         <w:tblLook w:val="04A0" w:firstRow="1" w:lastRow="0" w:firstColumn="1" w:lastColumn="0" w:noHBand="0" w:noVBand="1"/>
       </w:tblPr>
       <w:tblGrid>
-        <w:gridCol w:w="3263"/>
-        <w:gridCol w:w="3263"/>
-        <w:gridCol w:w="3264"/>
+        <w:gridCol w:w="3148"/>
+        <w:gridCol w:w="3148"/>
+        <w:gridCol w:w="3149"/>
       </w:tblGrid>
       <w:tr>
         <w:trPr>
-          <w:trHeight w:val="323"/>
+          <w:trHeight w:val="268"/>
         </w:trPr>
         <w:tc>
           <w:tcPr>
-            <w:tcW w:w="3263" w:type="dxa"/>
+            <w:tcW w:w="3148" w:type="dxa"/>
           </w:tcPr>
           <w:p>
             <w:pPr>
@@ -730,7 +831,7 @@
         </w:tc>
         <w:tc>
           <w:tcPr>
-            <w:tcW w:w="3263" w:type="dxa"/>
+            <w:tcW w:w="3148" w:type="dxa"/>
           </w:tcPr>
           <w:p>
             <w:pPr>
@@ -749,7 +850,7 @@
         </w:tc>
         <w:tc>
           <w:tcPr>
-            <w:tcW w:w="3264" w:type="dxa"/>
+            <w:tcW w:w="3149" w:type="dxa"/>
           </w:tcPr>
           <w:p>
             <w:pPr>
@@ -769,11 +870,11 @@
       </w:tr>
       <w:tr>
         <w:trPr>
-          <w:trHeight w:val="323"/>
+          <w:trHeight w:val="268"/>
         </w:trPr>
         <w:tc>
           <w:tcPr>
-            <w:tcW w:w="3263" w:type="dxa"/>
+            <w:tcW w:w="3148" w:type="dxa"/>
           </w:tcPr>
           <w:p>
             <w:pPr>
@@ -792,7 +893,7 @@
         </w:tc>
         <w:tc>
           <w:tcPr>
-            <w:tcW w:w="3263" w:type="dxa"/>
+            <w:tcW w:w="3148" w:type="dxa"/>
           </w:tcPr>
           <w:p>
             <w:pPr>
@@ -811,7 +912,7 @@
         </w:tc>
         <w:tc>
           <w:tcPr>
-            <w:tcW w:w="3264" w:type="dxa"/>
+            <w:tcW w:w="3149" w:type="dxa"/>
           </w:tcPr>
           <w:p>
             <w:pPr>
@@ -831,43 +932,49 @@
       </w:tr>
       <w:tr>
         <w:trPr>
-          <w:trHeight w:val="305"/>
+          <w:trHeight w:val="253"/>
         </w:trPr>
         <w:tc>
           <w:tcPr>
-            <w:tcW w:w="3263" w:type="dxa"/>
-          </w:tcPr>
-          <w:p>
-            <w:pPr>
-              <w:pStyle w:val="Titolo1"/>
-              <w:rPr>
-                <w:lang w:val="en-US"/>
-              </w:rPr>
-            </w:pPr>
-            <w:r>
-              <w:rPr>
-                <w:lang w:val="en-US"/>
-              </w:rPr>
-              <w:t>Map system</w:t>
-            </w:r>
-          </w:p>
-        </w:tc>
-        <w:tc>
-          <w:tcPr>
-            <w:tcW w:w="3263" w:type="dxa"/>
-          </w:tcPr>
-          <w:p>
-            <w:pPr>
-              <w:pStyle w:val="Titolo1"/>
-              <w:rPr>
-                <w:lang w:val="en-US"/>
-              </w:rPr>
-            </w:pPr>
-          </w:p>
-        </w:tc>
-        <w:tc>
-          <w:tcPr>
-            <w:tcW w:w="3264" w:type="dxa"/>
+            <w:tcW w:w="3148" w:type="dxa"/>
+          </w:tcPr>
+          <w:p>
+            <w:pPr>
+              <w:pStyle w:val="Titolo1"/>
+              <w:rPr>
+                <w:lang w:val="en-US"/>
+              </w:rPr>
+            </w:pPr>
+            <w:r>
+              <w:rPr>
+                <w:lang w:val="en-US"/>
+              </w:rPr>
+              <w:t>Map API</w:t>
+            </w:r>
+          </w:p>
+        </w:tc>
+        <w:tc>
+          <w:tcPr>
+            <w:tcW w:w="3148" w:type="dxa"/>
+          </w:tcPr>
+          <w:p>
+            <w:pPr>
+              <w:pStyle w:val="Titolo1"/>
+              <w:rPr>
+                <w:lang w:val="en-US"/>
+              </w:rPr>
+            </w:pPr>
+            <w:r>
+              <w:rPr>
+                <w:lang w:val="en-US"/>
+              </w:rPr>
+              <w:t>Web interface</w:t>
+            </w:r>
+          </w:p>
+        </w:tc>
+        <w:tc>
+          <w:tcPr>
+            <w:tcW w:w="3149" w:type="dxa"/>
           </w:tcPr>
           <w:p>
             <w:pPr>
@@ -1005,6 +1112,837 @@
         <w:rPr>
           <w:lang w:val="en-US"/>
         </w:rPr>
+        <w:t>Functional requirements</w:t>
+      </w:r>
+    </w:p>
+    <w:p>
+      <w:pPr>
+        <w:pStyle w:val="Titolo1"/>
+        <w:rPr>
+          <w:lang w:val="en-US"/>
+        </w:rPr>
+      </w:pPr>
+    </w:p>
+    <w:tbl>
+      <w:tblPr>
+        <w:tblStyle w:val="TableGrid"/>
+        <w:tblW w:w="0" w:type="auto"/>
+        <w:tblInd w:w="2331" w:type="dxa"/>
+        <w:tblLook w:val="04A0" w:firstRow="1" w:lastRow="0" w:firstColumn="1" w:lastColumn="0" w:noHBand="0" w:noVBand="1"/>
+      </w:tblPr>
+      <w:tblGrid>
+        <w:gridCol w:w="988"/>
+        <w:gridCol w:w="4614"/>
+      </w:tblGrid>
+      <w:tr>
+        <w:tc>
+          <w:tcPr>
+            <w:tcW w:w="988" w:type="dxa"/>
+          </w:tcPr>
+          <w:p>
+            <w:pPr>
+              <w:pStyle w:val="Titolo1"/>
+              <w:jc w:val="center"/>
+              <w:rPr>
+                <w:lang w:val="en-US"/>
+              </w:rPr>
+            </w:pPr>
+            <w:r>
+              <w:rPr>
+                <w:lang w:val="en-US"/>
+              </w:rPr>
+              <w:t>ID</w:t>
+            </w:r>
+          </w:p>
+        </w:tc>
+        <w:tc>
+          <w:tcPr>
+            <w:tcW w:w="4614" w:type="dxa"/>
+          </w:tcPr>
+          <w:p>
+            <w:pPr>
+              <w:pStyle w:val="Titolo1"/>
+              <w:jc w:val="center"/>
+              <w:rPr>
+                <w:lang w:val="en-US"/>
+              </w:rPr>
+            </w:pPr>
+            <w:r>
+              <w:rPr>
+                <w:lang w:val="en-US"/>
+              </w:rPr>
+              <w:t>Description</w:t>
+            </w:r>
+          </w:p>
+        </w:tc>
+      </w:tr>
+      <w:tr>
+        <w:tc>
+          <w:tcPr>
+            <w:tcW w:w="988" w:type="dxa"/>
+          </w:tcPr>
+          <w:p>
+            <w:pPr>
+              <w:pStyle w:val="Titolo1"/>
+              <w:jc w:val="center"/>
+              <w:rPr>
+                <w:lang w:val="en-US"/>
+              </w:rPr>
+            </w:pPr>
+            <w:r>
+              <w:rPr>
+                <w:lang w:val="en-US"/>
+              </w:rPr>
+              <w:t>FR1</w:t>
+            </w:r>
+          </w:p>
+        </w:tc>
+        <w:tc>
+          <w:tcPr>
+            <w:tcW w:w="4614" w:type="dxa"/>
+          </w:tcPr>
+          <w:p>
+            <w:pPr>
+              <w:pStyle w:val="Titolo1"/>
+              <w:rPr>
+                <w:lang w:val="en-US"/>
+              </w:rPr>
+            </w:pPr>
+            <w:r>
+              <w:rPr>
+                <w:lang w:val="en-US"/>
+              </w:rPr>
+              <w:t>Store a new gas station in the system</w:t>
+            </w:r>
+          </w:p>
+        </w:tc>
+      </w:tr>
+      <w:tr>
+        <w:tc>
+          <w:tcPr>
+            <w:tcW w:w="988" w:type="dxa"/>
+          </w:tcPr>
+          <w:p>
+            <w:pPr>
+              <w:pStyle w:val="Titolo1"/>
+              <w:jc w:val="center"/>
+              <w:rPr>
+                <w:lang w:val="en-US"/>
+              </w:rPr>
+            </w:pPr>
+            <w:r>
+              <w:rPr>
+                <w:lang w:val="en-US"/>
+              </w:rPr>
+              <w:t>FR2</w:t>
+            </w:r>
+          </w:p>
+        </w:tc>
+        <w:tc>
+          <w:tcPr>
+            <w:tcW w:w="4614" w:type="dxa"/>
+          </w:tcPr>
+          <w:p>
+            <w:pPr>
+              <w:pStyle w:val="Titolo1"/>
+              <w:rPr>
+                <w:lang w:val="en-US"/>
+              </w:rPr>
+            </w:pPr>
+            <w:r>
+              <w:rPr>
+                <w:lang w:val="en-US"/>
+              </w:rPr>
+              <w:t>Update attributes of an old gas station</w:t>
+            </w:r>
+          </w:p>
+        </w:tc>
+      </w:tr>
+      <w:tr>
+        <w:tc>
+          <w:tcPr>
+            <w:tcW w:w="988" w:type="dxa"/>
+          </w:tcPr>
+          <w:p>
+            <w:pPr>
+              <w:pStyle w:val="Titolo1"/>
+              <w:jc w:val="center"/>
+              <w:rPr>
+                <w:lang w:val="en-US"/>
+              </w:rPr>
+            </w:pPr>
+            <w:r>
+              <w:rPr>
+                <w:lang w:val="en-US"/>
+              </w:rPr>
+              <w:t>FR3</w:t>
+            </w:r>
+          </w:p>
+        </w:tc>
+        <w:tc>
+          <w:tcPr>
+            <w:tcW w:w="4614" w:type="dxa"/>
+          </w:tcPr>
+          <w:p>
+            <w:pPr>
+              <w:pStyle w:val="Titolo1"/>
+              <w:rPr>
+                <w:lang w:val="en-US"/>
+              </w:rPr>
+            </w:pPr>
+            <w:r>
+              <w:rPr>
+                <w:lang w:val="en-US"/>
+              </w:rPr>
+              <w:t>Show map of gas stations</w:t>
+            </w:r>
+          </w:p>
+        </w:tc>
+      </w:tr>
+      <w:tr>
+        <w:tc>
+          <w:tcPr>
+            <w:tcW w:w="988" w:type="dxa"/>
+          </w:tcPr>
+          <w:p>
+            <w:pPr>
+              <w:pStyle w:val="Titolo1"/>
+              <w:jc w:val="center"/>
+              <w:rPr>
+                <w:lang w:val="en-US"/>
+              </w:rPr>
+            </w:pPr>
+            <w:r>
+              <w:rPr>
+                <w:lang w:val="en-US"/>
+              </w:rPr>
+              <w:t>FR4</w:t>
+            </w:r>
+          </w:p>
+        </w:tc>
+        <w:tc>
+          <w:tcPr>
+            <w:tcW w:w="4614" w:type="dxa"/>
+          </w:tcPr>
+          <w:p>
+            <w:pPr>
+              <w:pStyle w:val="Titolo1"/>
+              <w:rPr>
+                <w:lang w:val="en-US"/>
+              </w:rPr>
+            </w:pPr>
+            <w:r>
+              <w:rPr>
+                <w:lang w:val="en-US"/>
+              </w:rPr>
+              <w:t>Show prices of a selected gas station</w:t>
+            </w:r>
+          </w:p>
+        </w:tc>
+      </w:tr>
+      <w:tr>
+        <w:tc>
+          <w:tcPr>
+            <w:tcW w:w="988" w:type="dxa"/>
+          </w:tcPr>
+          <w:p>
+            <w:pPr>
+              <w:pStyle w:val="Titolo1"/>
+              <w:jc w:val="center"/>
+              <w:rPr>
+                <w:lang w:val="en-US"/>
+              </w:rPr>
+            </w:pPr>
+            <w:r>
+              <w:rPr>
+                <w:lang w:val="en-US"/>
+              </w:rPr>
+              <w:t>FR5</w:t>
+            </w:r>
+          </w:p>
+        </w:tc>
+        <w:tc>
+          <w:tcPr>
+            <w:tcW w:w="4614" w:type="dxa"/>
+          </w:tcPr>
+          <w:p>
+            <w:pPr>
+              <w:pStyle w:val="Titolo1"/>
+              <w:rPr>
+                <w:lang w:val="en-US"/>
+              </w:rPr>
+            </w:pPr>
+            <w:r>
+              <w:rPr>
+                <w:lang w:val="en-US"/>
+              </w:rPr>
+              <w:t>Show the list of gas station in a given range</w:t>
+            </w:r>
+          </w:p>
+        </w:tc>
+      </w:tr>
+      <w:tr>
+        <w:tc>
+          <w:tcPr>
+            <w:tcW w:w="988" w:type="dxa"/>
+          </w:tcPr>
+          <w:p>
+            <w:pPr>
+              <w:pStyle w:val="Titolo1"/>
+              <w:jc w:val="center"/>
+              <w:rPr>
+                <w:lang w:val="en-US"/>
+              </w:rPr>
+            </w:pPr>
+            <w:r>
+              <w:rPr>
+                <w:lang w:val="en-US"/>
+              </w:rPr>
+              <w:t>FR6</w:t>
+            </w:r>
+          </w:p>
+        </w:tc>
+        <w:tc>
+          <w:tcPr>
+            <w:tcW w:w="4614" w:type="dxa"/>
+          </w:tcPr>
+          <w:p>
+            <w:pPr>
+              <w:pStyle w:val="Titolo1"/>
+              <w:rPr>
+                <w:lang w:val="en-US"/>
+              </w:rPr>
+            </w:pPr>
+            <w:r>
+              <w:rPr>
+                <w:lang w:val="en-US"/>
+              </w:rPr>
+              <w:t>Show the list of gas station of given prices</w:t>
+            </w:r>
+          </w:p>
+        </w:tc>
+      </w:tr>
+      <w:tr>
+        <w:tc>
+          <w:tcPr>
+            <w:tcW w:w="988" w:type="dxa"/>
+          </w:tcPr>
+          <w:p>
+            <w:pPr>
+              <w:pStyle w:val="Titolo1"/>
+              <w:jc w:val="center"/>
+              <w:rPr>
+                <w:lang w:val="en-US"/>
+              </w:rPr>
+            </w:pPr>
+            <w:r>
+              <w:rPr>
+                <w:lang w:val="en-US"/>
+              </w:rPr>
+              <w:t>FR7</w:t>
+            </w:r>
+          </w:p>
+        </w:tc>
+        <w:tc>
+          <w:tcPr>
+            <w:tcW w:w="4614" w:type="dxa"/>
+          </w:tcPr>
+          <w:p>
+            <w:pPr>
+              <w:pStyle w:val="Titolo1"/>
+              <w:rPr>
+                <w:lang w:val="en-US"/>
+              </w:rPr>
+            </w:pPr>
+            <w:r>
+              <w:rPr>
+                <w:lang w:val="en-US"/>
+              </w:rPr>
+              <w:t>Login</w:t>
+            </w:r>
+          </w:p>
+        </w:tc>
+      </w:tr>
+      <w:tr>
+        <w:tc>
+          <w:tcPr>
+            <w:tcW w:w="988" w:type="dxa"/>
+          </w:tcPr>
+          <w:p>
+            <w:pPr>
+              <w:pStyle w:val="Titolo1"/>
+              <w:jc w:val="center"/>
+              <w:rPr>
+                <w:lang w:val="en-US"/>
+              </w:rPr>
+            </w:pPr>
+            <w:r>
+              <w:rPr>
+                <w:lang w:val="en-US"/>
+              </w:rPr>
+              <w:t>FR8</w:t>
+            </w:r>
+          </w:p>
+        </w:tc>
+        <w:tc>
+          <w:tcPr>
+            <w:tcW w:w="4614" w:type="dxa"/>
+          </w:tcPr>
+          <w:p>
+            <w:pPr>
+              <w:pStyle w:val="Titolo1"/>
+              <w:rPr>
+                <w:lang w:val="en-US"/>
+              </w:rPr>
+            </w:pPr>
+            <w:r>
+              <w:rPr>
+                <w:lang w:val="en-US"/>
+              </w:rPr>
+              <w:t>Logout</w:t>
+            </w:r>
+          </w:p>
+        </w:tc>
+      </w:tr>
+      <w:tr>
+        <w:tc>
+          <w:tcPr>
+            <w:tcW w:w="988" w:type="dxa"/>
+          </w:tcPr>
+          <w:p>
+            <w:pPr>
+              <w:pStyle w:val="Titolo1"/>
+              <w:jc w:val="center"/>
+              <w:rPr>
+                <w:lang w:val="en-US"/>
+              </w:rPr>
+            </w:pPr>
+            <w:r>
+              <w:rPr>
+                <w:lang w:val="en-US"/>
+              </w:rPr>
+              <w:t>FR9</w:t>
+            </w:r>
+          </w:p>
+        </w:tc>
+        <w:tc>
+          <w:tcPr>
+            <w:tcW w:w="4614" w:type="dxa"/>
+          </w:tcPr>
+          <w:p>
+            <w:pPr>
+              <w:pStyle w:val="Titolo1"/>
+              <w:rPr>
+                <w:lang w:val="en-US"/>
+              </w:rPr>
+            </w:pPr>
+            <w:r>
+              <w:rPr>
+                <w:lang w:val="en-US"/>
+              </w:rPr>
+              <w:t>Register a new user</w:t>
+            </w:r>
+          </w:p>
+        </w:tc>
+      </w:tr>
+    </w:tbl>
+    <w:p>
+      <w:pPr>
+        <w:pStyle w:val="Titolo1"/>
+        <w:rPr>
+          <w:lang w:val="en-US"/>
+        </w:rPr>
+      </w:pPr>
+    </w:p>
+    <w:p>
+      <w:pPr>
+        <w:pStyle w:val="Heading1"/>
+        <w:rPr>
+          <w:lang w:val="en-US"/>
+        </w:rPr>
+      </w:pPr>
+      <w:r>
+        <w:rPr>
+          <w:lang w:val="en-US"/>
+        </w:rPr>
+        <w:t>Nonfunctional requirements</w:t>
+      </w:r>
+    </w:p>
+    <w:p>
+      <w:pPr>
+        <w:pStyle w:val="Titolo1"/>
+        <w:rPr>
+          <w:lang w:val="en-US"/>
+        </w:rPr>
+      </w:pPr>
+    </w:p>
+    <w:tbl>
+      <w:tblPr>
+        <w:tblStyle w:val="TableGrid"/>
+        <w:tblW w:w="0" w:type="auto"/>
+        <w:tblLook w:val="04A0" w:firstRow="1" w:lastRow="0" w:firstColumn="1" w:lastColumn="0" w:noHBand="0" w:noVBand="1"/>
+      </w:tblPr>
+      <w:tblGrid>
+        <w:gridCol w:w="2482"/>
+        <w:gridCol w:w="2382"/>
+        <w:gridCol w:w="2382"/>
+        <w:gridCol w:w="2382"/>
+      </w:tblGrid>
+      <w:tr>
+        <w:tc>
+          <w:tcPr>
+            <w:tcW w:w="2482" w:type="dxa"/>
+          </w:tcPr>
+          <w:p>
+            <w:pPr>
+              <w:pStyle w:val="Titolo1"/>
+              <w:rPr>
+                <w:lang w:val="en-US"/>
+              </w:rPr>
+            </w:pPr>
+            <w:r>
+              <w:rPr>
+                <w:lang w:val="en-US"/>
+              </w:rPr>
+              <w:t>ID</w:t>
+            </w:r>
+          </w:p>
+        </w:tc>
+        <w:tc>
+          <w:tcPr>
+            <w:tcW w:w="2382" w:type="dxa"/>
+          </w:tcPr>
+          <w:p>
+            <w:pPr>
+              <w:pStyle w:val="Titolo1"/>
+              <w:rPr>
+                <w:lang w:val="en-US"/>
+              </w:rPr>
+            </w:pPr>
+            <w:r>
+              <w:rPr>
+                <w:lang w:val="en-US"/>
+              </w:rPr>
+              <w:t>Type</w:t>
+            </w:r>
+          </w:p>
+        </w:tc>
+        <w:tc>
+          <w:tcPr>
+            <w:tcW w:w="2382" w:type="dxa"/>
+          </w:tcPr>
+          <w:p>
+            <w:pPr>
+              <w:pStyle w:val="Titolo1"/>
+              <w:rPr>
+                <w:lang w:val="en-US"/>
+              </w:rPr>
+            </w:pPr>
+            <w:r>
+              <w:rPr>
+                <w:lang w:val="en-US"/>
+              </w:rPr>
+              <w:t>Description</w:t>
+            </w:r>
+          </w:p>
+        </w:tc>
+        <w:tc>
+          <w:tcPr>
+            <w:tcW w:w="2382" w:type="dxa"/>
+          </w:tcPr>
+          <w:p>
+            <w:pPr>
+              <w:pStyle w:val="Titolo1"/>
+              <w:rPr>
+                <w:lang w:val="en-US"/>
+              </w:rPr>
+            </w:pPr>
+            <w:r>
+              <w:rPr>
+                <w:lang w:val="en-US"/>
+              </w:rPr>
+              <w:t xml:space="preserve">Refer to </w:t>
+            </w:r>
+          </w:p>
+        </w:tc>
+      </w:tr>
+      <w:tr>
+        <w:tc>
+          <w:tcPr>
+            <w:tcW w:w="2482" w:type="dxa"/>
+          </w:tcPr>
+          <w:p>
+            <w:pPr>
+              <w:pStyle w:val="Titolo1"/>
+              <w:rPr>
+                <w:lang w:val="en-US"/>
+              </w:rPr>
+            </w:pPr>
+            <w:r>
+              <w:rPr>
+                <w:lang w:val="en-US"/>
+              </w:rPr>
+              <w:t>NF1</w:t>
+            </w:r>
+          </w:p>
+        </w:tc>
+        <w:tc>
+          <w:tcPr>
+            <w:tcW w:w="2382" w:type="dxa"/>
+          </w:tcPr>
+          <w:p>
+            <w:pPr>
+              <w:pStyle w:val="Titolo1"/>
+              <w:rPr>
+                <w:lang w:val="en-US"/>
+              </w:rPr>
+            </w:pPr>
+            <w:r>
+              <w:rPr>
+                <w:lang w:val="en-US"/>
+              </w:rPr>
+              <w:t>Usability</w:t>
+            </w:r>
+          </w:p>
+        </w:tc>
+        <w:tc>
+          <w:tcPr>
+            <w:tcW w:w="2382" w:type="dxa"/>
+          </w:tcPr>
+          <w:p>
+            <w:pPr>
+              <w:pStyle w:val="Titolo1"/>
+              <w:rPr>
+                <w:lang w:val="en-US"/>
+              </w:rPr>
+            </w:pPr>
+            <w:r>
+              <w:rPr>
+                <w:lang w:val="en-US"/>
+              </w:rPr>
+              <w:t xml:space="preserve">Application should be </w:t>
+            </w:r>
+            <w:r>
+              <w:rPr>
+                <w:lang w:val="en-US"/>
+              </w:rPr>
+              <w:t>able to locate the user</w:t>
+            </w:r>
+          </w:p>
+        </w:tc>
+        <w:tc>
+          <w:tcPr>
+            <w:tcW w:w="2382" w:type="dxa"/>
+          </w:tcPr>
+          <w:p>
+            <w:pPr>
+              <w:pStyle w:val="Titolo1"/>
+              <w:rPr>
+                <w:lang w:val="en-US"/>
+              </w:rPr>
+            </w:pPr>
+            <w:r>
+              <w:rPr>
+                <w:lang w:val="en-US"/>
+              </w:rPr>
+              <w:t>All FR</w:t>
+            </w:r>
+          </w:p>
+        </w:tc>
+      </w:tr>
+      <w:tr>
+        <w:tc>
+          <w:tcPr>
+            <w:tcW w:w="2482" w:type="dxa"/>
+          </w:tcPr>
+          <w:p>
+            <w:pPr>
+              <w:pStyle w:val="Titolo1"/>
+              <w:rPr>
+                <w:lang w:val="en-US"/>
+              </w:rPr>
+            </w:pPr>
+            <w:r>
+              <w:rPr>
+                <w:lang w:val="en-US"/>
+              </w:rPr>
+              <w:t>NF2</w:t>
+            </w:r>
+          </w:p>
+        </w:tc>
+        <w:tc>
+          <w:tcPr>
+            <w:tcW w:w="2382" w:type="dxa"/>
+          </w:tcPr>
+          <w:p>
+            <w:pPr>
+              <w:pStyle w:val="Titolo1"/>
+              <w:rPr>
+                <w:lang w:val="en-US"/>
+              </w:rPr>
+            </w:pPr>
+            <w:r>
+              <w:rPr>
+                <w:lang w:val="en-US"/>
+              </w:rPr>
+              <w:t xml:space="preserve">Performance </w:t>
+            </w:r>
+          </w:p>
+        </w:tc>
+        <w:tc>
+          <w:tcPr>
+            <w:tcW w:w="2382" w:type="dxa"/>
+          </w:tcPr>
+          <w:p>
+            <w:pPr>
+              <w:pStyle w:val="Titolo1"/>
+              <w:rPr>
+                <w:lang w:val="en-US"/>
+              </w:rPr>
+            </w:pPr>
+            <w:r>
+              <w:rPr>
+                <w:lang w:val="en-US"/>
+              </w:rPr>
+              <w:t>All the operation should complete in &lt;1 s</w:t>
+            </w:r>
+          </w:p>
+        </w:tc>
+        <w:tc>
+          <w:tcPr>
+            <w:tcW w:w="2382" w:type="dxa"/>
+          </w:tcPr>
+          <w:p>
+            <w:pPr>
+              <w:pStyle w:val="Titolo1"/>
+              <w:rPr>
+                <w:lang w:val="en-US"/>
+              </w:rPr>
+            </w:pPr>
+            <w:r>
+              <w:rPr>
+                <w:lang w:val="en-US"/>
+              </w:rPr>
+              <w:t>All FR</w:t>
+            </w:r>
+          </w:p>
+        </w:tc>
+      </w:tr>
+      <w:tr>
+        <w:tc>
+          <w:tcPr>
+            <w:tcW w:w="2482" w:type="dxa"/>
+          </w:tcPr>
+          <w:p>
+            <w:pPr>
+              <w:pStyle w:val="Titolo1"/>
+              <w:rPr>
+                <w:lang w:val="en-US"/>
+              </w:rPr>
+            </w:pPr>
+            <w:r>
+              <w:rPr>
+                <w:lang w:val="en-US"/>
+              </w:rPr>
+              <w:t>NF2</w:t>
+            </w:r>
+          </w:p>
+        </w:tc>
+        <w:tc>
+          <w:tcPr>
+            <w:tcW w:w="2382" w:type="dxa"/>
+          </w:tcPr>
+          <w:p>
+            <w:pPr>
+              <w:pStyle w:val="Titolo1"/>
+              <w:rPr>
+                <w:lang w:val="en-US"/>
+              </w:rPr>
+            </w:pPr>
+            <w:r>
+              <w:rPr>
+                <w:lang w:val="en-US"/>
+              </w:rPr>
+              <w:t xml:space="preserve">Portability </w:t>
+            </w:r>
+          </w:p>
+        </w:tc>
+        <w:tc>
+          <w:tcPr>
+            <w:tcW w:w="2382" w:type="dxa"/>
+          </w:tcPr>
+          <w:p>
+            <w:pPr>
+              <w:pStyle w:val="Titolo1"/>
+              <w:rPr>
+                <w:lang w:val="en-US"/>
+              </w:rPr>
+            </w:pPr>
+            <w:r>
+              <w:rPr>
+                <w:lang w:val="en-US"/>
+              </w:rPr>
+              <w:t>The application should run for all android environment</w:t>
+            </w:r>
+          </w:p>
+        </w:tc>
+        <w:tc>
+          <w:tcPr>
+            <w:tcW w:w="2382" w:type="dxa"/>
+          </w:tcPr>
+          <w:p>
+            <w:pPr>
+              <w:pStyle w:val="Titolo1"/>
+              <w:rPr>
+                <w:lang w:val="en-US"/>
+              </w:rPr>
+            </w:pPr>
+            <w:r>
+              <w:rPr>
+                <w:lang w:val="en-US"/>
+              </w:rPr>
+              <w:t>All FR</w:t>
+            </w:r>
+          </w:p>
+        </w:tc>
+      </w:tr>
+    </w:tbl>
+    <w:p>
+      <w:pPr>
+        <w:pStyle w:val="Titolo1"/>
+        <w:rPr>
+          <w:lang w:val="en-US"/>
+        </w:rPr>
+      </w:pPr>
+    </w:p>
+    <w:p>
+      <w:pPr>
+        <w:pStyle w:val="Titolo1"/>
+        <w:rPr>
+          <w:lang w:val="en-US"/>
+        </w:rPr>
+      </w:pPr>
+    </w:p>
+    <w:p>
+      <w:pPr>
+        <w:pStyle w:val="Titolo1"/>
+        <w:rPr>
+          <w:lang w:val="en-US"/>
+        </w:rPr>
+      </w:pPr>
+    </w:p>
+    <w:p>
+      <w:pPr>
+        <w:pStyle w:val="Heading1"/>
+        <w:rPr>
+          <w:lang w:val="en-US"/>
+        </w:rPr>
+      </w:pPr>
+      <w:r>
+        <w:rPr>
+          <w:lang w:val="en-US"/>
+        </w:rPr>
+        <w:lastRenderedPageBreak/>
         <w:t>Scenarios and use case</w:t>
       </w:r>
     </w:p>
@@ -1249,7 +2187,23 @@
         <w:rPr>
           <w:lang w:val="en-US"/>
         </w:rPr>
-        <w:t>Postcondition: New G.prices.</w:t>
+        <w:t xml:space="preserve">Postcondition: New </w:t>
+      </w:r>
+      <w:proofErr w:type="spellStart"/>
+      <w:proofErr w:type="gramStart"/>
+      <w:r>
+        <w:rPr>
+          <w:lang w:val="en-US"/>
+        </w:rPr>
+        <w:t>G.prices</w:t>
+      </w:r>
+      <w:proofErr w:type="spellEnd"/>
+      <w:proofErr w:type="gramEnd"/>
+      <w:r>
+        <w:rPr>
+          <w:lang w:val="en-US"/>
+        </w:rPr>
+        <w:t>.</w:t>
       </w:r>
     </w:p>
     <w:p>
@@ -1551,7 +2505,33 @@
         <w:rPr>
           <w:lang w:val="en-US"/>
         </w:rPr>
-        <w:t>Precondition: user U is registered, there is at least a gas station G.</w:t>
+        <w:t xml:space="preserve">Precondition: user U is </w:t>
+      </w:r>
+      <w:proofErr w:type="gramStart"/>
+      <w:r>
+        <w:rPr>
+          <w:lang w:val="en-US"/>
+        </w:rPr>
+        <w:t>registered</w:t>
+      </w:r>
+      <w:r>
+        <w:rPr>
+          <w:lang w:val="en-US"/>
+        </w:rPr>
+        <w:t>,</w:t>
+      </w:r>
+      <w:proofErr w:type="gramEnd"/>
+      <w:r>
+        <w:rPr>
+          <w:lang w:val="en-US"/>
+        </w:rPr>
+        <w:t xml:space="preserve"> station G is registered</w:t>
+      </w:r>
+      <w:r>
+        <w:rPr>
+          <w:lang w:val="en-US"/>
+        </w:rPr>
+        <w:t>.</w:t>
       </w:r>
     </w:p>
     <w:p>
@@ -1571,8 +2551,18 @@
         <w:rPr>
           <w:lang w:val="en-US"/>
         </w:rPr>
-        <w:t>U see the G.prices</w:t>
-      </w:r>
+        <w:t xml:space="preserve">U see the </w:t>
+      </w:r>
+      <w:proofErr w:type="spellStart"/>
+      <w:proofErr w:type="gramStart"/>
+      <w:r>
+        <w:rPr>
+          <w:lang w:val="en-US"/>
+        </w:rPr>
+        <w:t>G.prices</w:t>
+      </w:r>
+      <w:proofErr w:type="spellEnd"/>
+      <w:proofErr w:type="gramEnd"/>
       <w:r>
         <w:rPr>
           <w:lang w:val="en-US"/>
@@ -1599,12 +2589,16 @@
         </w:rPr>
         <w:t xml:space="preserve">User U ask for the </w:t>
       </w:r>
+      <w:proofErr w:type="spellStart"/>
+      <w:proofErr w:type="gramStart"/>
       <w:r>
         <w:rPr>
           <w:lang w:val="en-US"/>
         </w:rPr>
         <w:t>G.prices</w:t>
       </w:r>
+      <w:proofErr w:type="spellEnd"/>
+      <w:proofErr w:type="gramEnd"/>
       <w:r>
         <w:rPr>
           <w:lang w:val="en-US"/>
@@ -1879,6 +2873,7 @@
         <w:rPr>
           <w:lang w:val="en-US"/>
         </w:rPr>
+        <w:lastRenderedPageBreak/>
         <w:t>Actors involved: user, map system.</w:t>
       </w:r>
     </w:p>
@@ -1990,31 +2985,7 @@
         <w:rPr>
           <w:lang w:val="en-US"/>
         </w:rPr>
-        <w:t>Precondition: The user is correctly registered</w:t>
-      </w:r>
-      <w:r>
-        <w:rPr>
-          <w:lang w:val="en-US"/>
-        </w:rPr>
-        <w:t>, i</w:t>
-      </w:r>
-      <w:r>
-        <w:rPr>
-          <w:lang w:val="en-US"/>
-        </w:rPr>
-        <w:t>s able to share the position</w:t>
-      </w:r>
-      <w:r>
-        <w:rPr>
-          <w:lang w:val="en-US"/>
-        </w:rPr>
-        <w:t xml:space="preserve"> and is physically in the station</w:t>
-      </w:r>
-      <w:r>
-        <w:rPr>
-          <w:lang w:val="en-US"/>
-        </w:rPr>
-        <w:t>.</w:t>
+        <w:t>Precondition: The user is correctly registered.</w:t>
       </w:r>
     </w:p>
     <w:p>
@@ -2370,7 +3341,6 @@
         <w:rPr>
           <w:lang w:val="en-US"/>
         </w:rPr>
-        <w:lastRenderedPageBreak/>
         <w:t xml:space="preserve">Precondition: The station is yet in the system; the user is registered and is physically </w:t>
       </w:r>
       <w:r>
@@ -2704,7 +3674,7 @@
         <w:rPr>
           <w:lang w:val="en-US"/>
         </w:rPr>
-        <w:t>Precondition: The user is correctly registered, is able to share the position.</w:t>
+        <w:t>Precondition: The user is correctly registered.</w:t>
       </w:r>
     </w:p>
     <w:p>
@@ -3199,7 +4169,6 @@
         <w:rPr>
           <w:lang w:val="en-US"/>
         </w:rPr>
-        <w:lastRenderedPageBreak/>
         <w:t>Use case diagram</w:t>
       </w:r>
     </w:p>
@@ -3265,6 +4234,38 @@
     </w:p>
     <w:p>
       <w:pPr>
+        <w:pStyle w:val="Titolo1"/>
+        <w:rPr>
+          <w:lang w:val="en-US"/>
+        </w:rPr>
+      </w:pPr>
+    </w:p>
+    <w:p>
+      <w:pPr>
+        <w:pStyle w:val="Titolo1"/>
+        <w:rPr>
+          <w:lang w:val="en-US"/>
+        </w:rPr>
+      </w:pPr>
+    </w:p>
+    <w:p>
+      <w:pPr>
+        <w:pStyle w:val="Titolo1"/>
+        <w:rPr>
+          <w:lang w:val="en-US"/>
+        </w:rPr>
+      </w:pPr>
+    </w:p>
+    <w:p>
+      <w:pPr>
+        <w:pStyle w:val="Titolo1"/>
+        <w:rPr>
+          <w:lang w:val="en-US"/>
+        </w:rPr>
+      </w:pPr>
+    </w:p>
+    <w:p>
+      <w:pPr>
         <w:pStyle w:val="Heading1"/>
         <w:rPr>
           <w:lang w:val="en-US"/>
@@ -3274,959 +4275,67 @@
         <w:rPr>
           <w:lang w:val="en-US"/>
         </w:rPr>
-        <w:t>Functional requirements</w:t>
-      </w:r>
-    </w:p>
-    <w:p>
-      <w:pPr>
-        <w:pStyle w:val="Titolo1"/>
-        <w:rPr>
-          <w:lang w:val="en-US"/>
-        </w:rPr>
-      </w:pPr>
-    </w:p>
-    <w:tbl>
-      <w:tblPr>
-        <w:tblStyle w:val="TableGrid"/>
-        <w:tblW w:w="0" w:type="auto"/>
-        <w:tblInd w:w="2331" w:type="dxa"/>
-        <w:tblLook w:val="04A0" w:firstRow="1" w:lastRow="0" w:firstColumn="1" w:lastColumn="0" w:noHBand="0" w:noVBand="1"/>
-      </w:tblPr>
-      <w:tblGrid>
-        <w:gridCol w:w="988"/>
-        <w:gridCol w:w="4614"/>
-      </w:tblGrid>
-      <w:tr>
-        <w:tc>
-          <w:tcPr>
-            <w:tcW w:w="988" w:type="dxa"/>
-          </w:tcPr>
-          <w:p>
-            <w:pPr>
-              <w:pStyle w:val="Titolo1"/>
-              <w:jc w:val="center"/>
-              <w:rPr>
-                <w:lang w:val="en-US"/>
-              </w:rPr>
-            </w:pPr>
-            <w:r>
-              <w:rPr>
-                <w:lang w:val="en-US"/>
-              </w:rPr>
-              <w:t>ID</w:t>
-            </w:r>
-          </w:p>
-        </w:tc>
-        <w:tc>
-          <w:tcPr>
-            <w:tcW w:w="4614" w:type="dxa"/>
-          </w:tcPr>
-          <w:p>
-            <w:pPr>
-              <w:pStyle w:val="Titolo1"/>
-              <w:jc w:val="center"/>
-              <w:rPr>
-                <w:lang w:val="en-US"/>
-              </w:rPr>
-            </w:pPr>
-            <w:r>
-              <w:rPr>
-                <w:lang w:val="en-US"/>
-              </w:rPr>
-              <w:t>Description</w:t>
-            </w:r>
-          </w:p>
-        </w:tc>
-      </w:tr>
-      <w:tr>
-        <w:tc>
-          <w:tcPr>
-            <w:tcW w:w="988" w:type="dxa"/>
-          </w:tcPr>
-          <w:p>
-            <w:pPr>
-              <w:pStyle w:val="Titolo1"/>
-              <w:jc w:val="center"/>
-              <w:rPr>
-                <w:lang w:val="en-US"/>
-              </w:rPr>
-            </w:pPr>
-            <w:r>
-              <w:rPr>
-                <w:lang w:val="en-US"/>
-              </w:rPr>
-              <w:t>FR1</w:t>
-            </w:r>
-          </w:p>
-        </w:tc>
-        <w:tc>
-          <w:tcPr>
-            <w:tcW w:w="4614" w:type="dxa"/>
-          </w:tcPr>
-          <w:p>
-            <w:pPr>
-              <w:pStyle w:val="Titolo1"/>
-              <w:rPr>
-                <w:lang w:val="en-US"/>
-              </w:rPr>
-            </w:pPr>
-            <w:r>
-              <w:rPr>
-                <w:lang w:val="en-US"/>
-              </w:rPr>
-              <w:t>Store a new gas station in the system</w:t>
-            </w:r>
-          </w:p>
-        </w:tc>
-      </w:tr>
-      <w:tr>
-        <w:tc>
-          <w:tcPr>
-            <w:tcW w:w="988" w:type="dxa"/>
-          </w:tcPr>
-          <w:p>
-            <w:pPr>
-              <w:pStyle w:val="Titolo1"/>
-              <w:jc w:val="center"/>
-              <w:rPr>
-                <w:lang w:val="en-US"/>
-              </w:rPr>
-            </w:pPr>
-            <w:r>
-              <w:rPr>
-                <w:lang w:val="en-US"/>
-              </w:rPr>
-              <w:t>FR2</w:t>
-            </w:r>
-          </w:p>
-        </w:tc>
-        <w:tc>
-          <w:tcPr>
-            <w:tcW w:w="4614" w:type="dxa"/>
-          </w:tcPr>
-          <w:p>
-            <w:pPr>
-              <w:pStyle w:val="Titolo1"/>
-              <w:rPr>
-                <w:lang w:val="en-US"/>
-              </w:rPr>
-            </w:pPr>
-            <w:r>
-              <w:rPr>
-                <w:lang w:val="en-US"/>
-              </w:rPr>
-              <w:t>Update attributes of an old gas station</w:t>
-            </w:r>
-          </w:p>
-        </w:tc>
-      </w:tr>
-      <w:tr>
-        <w:tc>
-          <w:tcPr>
-            <w:tcW w:w="988" w:type="dxa"/>
-          </w:tcPr>
-          <w:p>
-            <w:pPr>
-              <w:pStyle w:val="Titolo1"/>
-              <w:jc w:val="center"/>
-              <w:rPr>
-                <w:lang w:val="en-US"/>
-              </w:rPr>
-            </w:pPr>
-            <w:r>
-              <w:rPr>
-                <w:lang w:val="en-US"/>
-              </w:rPr>
-              <w:t>FR3</w:t>
-            </w:r>
-          </w:p>
-        </w:tc>
-        <w:tc>
-          <w:tcPr>
-            <w:tcW w:w="4614" w:type="dxa"/>
-          </w:tcPr>
-          <w:p>
-            <w:pPr>
-              <w:pStyle w:val="Titolo1"/>
-              <w:rPr>
-                <w:lang w:val="en-US"/>
-              </w:rPr>
-            </w:pPr>
-            <w:r>
-              <w:rPr>
-                <w:lang w:val="en-US"/>
-              </w:rPr>
-              <w:t xml:space="preserve">Show </w:t>
-            </w:r>
-            <w:r>
-              <w:rPr>
-                <w:lang w:val="en-US"/>
-              </w:rPr>
-              <w:t>map of gas stations</w:t>
-            </w:r>
-          </w:p>
-        </w:tc>
-      </w:tr>
-      <w:tr>
-        <w:tc>
-          <w:tcPr>
-            <w:tcW w:w="988" w:type="dxa"/>
-          </w:tcPr>
-          <w:p>
-            <w:pPr>
-              <w:pStyle w:val="Titolo1"/>
-              <w:jc w:val="center"/>
-              <w:rPr>
-                <w:lang w:val="en-US"/>
-              </w:rPr>
-            </w:pPr>
-            <w:r>
-              <w:rPr>
-                <w:lang w:val="en-US"/>
-              </w:rPr>
-              <w:t>FR4</w:t>
-            </w:r>
-          </w:p>
-        </w:tc>
-        <w:tc>
-          <w:tcPr>
-            <w:tcW w:w="4614" w:type="dxa"/>
-          </w:tcPr>
-          <w:p>
-            <w:pPr>
-              <w:pStyle w:val="Titolo1"/>
-              <w:rPr>
-                <w:lang w:val="en-US"/>
-              </w:rPr>
-            </w:pPr>
-            <w:r>
-              <w:rPr>
-                <w:lang w:val="en-US"/>
-              </w:rPr>
-              <w:t>Show prices of a selected gas station</w:t>
-            </w:r>
-          </w:p>
-        </w:tc>
-      </w:tr>
-      <w:tr>
-        <w:tc>
-          <w:tcPr>
-            <w:tcW w:w="988" w:type="dxa"/>
-          </w:tcPr>
-          <w:p>
-            <w:pPr>
-              <w:pStyle w:val="Titolo1"/>
-              <w:jc w:val="center"/>
-              <w:rPr>
-                <w:lang w:val="en-US"/>
-              </w:rPr>
-            </w:pPr>
-            <w:r>
-              <w:rPr>
-                <w:lang w:val="en-US"/>
-              </w:rPr>
-              <w:t>FR5</w:t>
-            </w:r>
-          </w:p>
-        </w:tc>
-        <w:tc>
-          <w:tcPr>
-            <w:tcW w:w="4614" w:type="dxa"/>
-          </w:tcPr>
-          <w:p>
-            <w:pPr>
-              <w:pStyle w:val="Titolo1"/>
-              <w:rPr>
-                <w:lang w:val="en-US"/>
-              </w:rPr>
-            </w:pPr>
-            <w:r>
-              <w:rPr>
-                <w:lang w:val="en-US"/>
-              </w:rPr>
-              <w:t>Show the list of gas station in a given range</w:t>
-            </w:r>
-          </w:p>
-        </w:tc>
-      </w:tr>
-      <w:tr>
-        <w:tc>
-          <w:tcPr>
-            <w:tcW w:w="988" w:type="dxa"/>
-          </w:tcPr>
-          <w:p>
-            <w:pPr>
-              <w:pStyle w:val="Titolo1"/>
-              <w:jc w:val="center"/>
-              <w:rPr>
-                <w:lang w:val="en-US"/>
-              </w:rPr>
-            </w:pPr>
-            <w:r>
-              <w:rPr>
-                <w:lang w:val="en-US"/>
-              </w:rPr>
-              <w:t>FR6</w:t>
-            </w:r>
-          </w:p>
-        </w:tc>
-        <w:tc>
-          <w:tcPr>
-            <w:tcW w:w="4614" w:type="dxa"/>
-          </w:tcPr>
-          <w:p>
-            <w:pPr>
-              <w:pStyle w:val="Titolo1"/>
-              <w:rPr>
-                <w:lang w:val="en-US"/>
-              </w:rPr>
-            </w:pPr>
-            <w:r>
-              <w:rPr>
-                <w:lang w:val="en-US"/>
-              </w:rPr>
-              <w:t>Show the list of gas station of given prices</w:t>
-            </w:r>
-          </w:p>
-        </w:tc>
-      </w:tr>
-      <w:tr>
-        <w:tc>
-          <w:tcPr>
-            <w:tcW w:w="988" w:type="dxa"/>
-          </w:tcPr>
-          <w:p>
-            <w:pPr>
-              <w:pStyle w:val="Titolo1"/>
-              <w:jc w:val="center"/>
-              <w:rPr>
-                <w:lang w:val="en-US"/>
-              </w:rPr>
-            </w:pPr>
-            <w:r>
-              <w:rPr>
-                <w:lang w:val="en-US"/>
-              </w:rPr>
-              <w:t>FR7</w:t>
-            </w:r>
-          </w:p>
-        </w:tc>
-        <w:tc>
-          <w:tcPr>
-            <w:tcW w:w="4614" w:type="dxa"/>
-          </w:tcPr>
-          <w:p>
-            <w:pPr>
-              <w:pStyle w:val="Titolo1"/>
-              <w:rPr>
-                <w:lang w:val="en-US"/>
-              </w:rPr>
-            </w:pPr>
-            <w:r>
-              <w:rPr>
-                <w:lang w:val="en-US"/>
-              </w:rPr>
-              <w:t>Login</w:t>
-            </w:r>
-          </w:p>
-        </w:tc>
-      </w:tr>
-      <w:tr>
-        <w:tc>
-          <w:tcPr>
-            <w:tcW w:w="988" w:type="dxa"/>
-          </w:tcPr>
-          <w:p>
-            <w:pPr>
-              <w:pStyle w:val="Titolo1"/>
-              <w:jc w:val="center"/>
-              <w:rPr>
-                <w:lang w:val="en-US"/>
-              </w:rPr>
-            </w:pPr>
-            <w:r>
-              <w:rPr>
-                <w:lang w:val="en-US"/>
-              </w:rPr>
-              <w:t>FR8</w:t>
-            </w:r>
-          </w:p>
-        </w:tc>
-        <w:tc>
-          <w:tcPr>
-            <w:tcW w:w="4614" w:type="dxa"/>
-          </w:tcPr>
-          <w:p>
-            <w:pPr>
-              <w:pStyle w:val="Titolo1"/>
-              <w:rPr>
-                <w:lang w:val="en-US"/>
-              </w:rPr>
-            </w:pPr>
-            <w:r>
-              <w:rPr>
-                <w:lang w:val="en-US"/>
-              </w:rPr>
-              <w:t>Logout</w:t>
-            </w:r>
-          </w:p>
-        </w:tc>
-      </w:tr>
-    </w:tbl>
-    <w:p>
-      <w:pPr>
-        <w:pStyle w:val="Titolo1"/>
-        <w:rPr>
-          <w:lang w:val="en-US"/>
-        </w:rPr>
-      </w:pPr>
-    </w:p>
-    <w:p>
-      <w:pPr>
-        <w:pStyle w:val="Titolo1"/>
-        <w:rPr>
-          <w:lang w:val="en-US"/>
-        </w:rPr>
-      </w:pPr>
-    </w:p>
-    <w:p>
-      <w:pPr>
-        <w:pStyle w:val="Titolo1"/>
-        <w:rPr>
-          <w:lang w:val="en-US"/>
-        </w:rPr>
-      </w:pPr>
-    </w:p>
-    <w:p>
-      <w:pPr>
-        <w:pStyle w:val="Titolo1"/>
-        <w:rPr>
-          <w:lang w:val="en-US"/>
-        </w:rPr>
-      </w:pPr>
-    </w:p>
-    <w:p>
-      <w:pPr>
-        <w:pStyle w:val="Titolo1"/>
-        <w:rPr>
-          <w:lang w:val="en-US"/>
-        </w:rPr>
-      </w:pPr>
-    </w:p>
-    <w:p>
-      <w:pPr>
-        <w:pStyle w:val="Heading1"/>
-        <w:rPr>
-          <w:lang w:val="en-US"/>
-        </w:rPr>
-      </w:pPr>
-      <w:r>
-        <w:rPr>
-          <w:lang w:val="en-US"/>
-        </w:rPr>
         <w:lastRenderedPageBreak/>
-        <w:t>Nonfunctional requirements</w:t>
-      </w:r>
-    </w:p>
-    <w:p>
-      <w:pPr>
-        <w:pStyle w:val="Titolo1"/>
-        <w:rPr>
-          <w:lang w:val="en-US"/>
-        </w:rPr>
-      </w:pPr>
-    </w:p>
-    <w:tbl>
-      <w:tblPr>
-        <w:tblStyle w:val="TableGrid"/>
-        <w:tblW w:w="0" w:type="auto"/>
-        <w:tblLook w:val="04A0" w:firstRow="1" w:lastRow="0" w:firstColumn="1" w:lastColumn="0" w:noHBand="0" w:noVBand="1"/>
-      </w:tblPr>
-      <w:tblGrid>
-        <w:gridCol w:w="2482"/>
-        <w:gridCol w:w="2382"/>
-        <w:gridCol w:w="2382"/>
-        <w:gridCol w:w="2382"/>
-      </w:tblGrid>
-      <w:tr>
-        <w:tc>
-          <w:tcPr>
-            <w:tcW w:w="2482" w:type="dxa"/>
-          </w:tcPr>
-          <w:p>
-            <w:pPr>
-              <w:pStyle w:val="Titolo1"/>
-              <w:rPr>
-                <w:lang w:val="en-US"/>
-              </w:rPr>
-            </w:pPr>
-            <w:r>
-              <w:rPr>
-                <w:lang w:val="en-US"/>
-              </w:rPr>
-              <w:t>ID</w:t>
-            </w:r>
-          </w:p>
-        </w:tc>
-        <w:tc>
-          <w:tcPr>
-            <w:tcW w:w="2382" w:type="dxa"/>
-          </w:tcPr>
-          <w:p>
-            <w:pPr>
-              <w:pStyle w:val="Titolo1"/>
-              <w:rPr>
-                <w:lang w:val="en-US"/>
-              </w:rPr>
-            </w:pPr>
-            <w:r>
-              <w:rPr>
-                <w:lang w:val="en-US"/>
-              </w:rPr>
-              <w:t>Type</w:t>
-            </w:r>
-          </w:p>
-        </w:tc>
-        <w:tc>
-          <w:tcPr>
-            <w:tcW w:w="2382" w:type="dxa"/>
-          </w:tcPr>
-          <w:p>
-            <w:pPr>
-              <w:pStyle w:val="Titolo1"/>
-              <w:rPr>
-                <w:lang w:val="en-US"/>
-              </w:rPr>
-            </w:pPr>
-            <w:r>
-              <w:rPr>
-                <w:lang w:val="en-US"/>
-              </w:rPr>
-              <w:t>Description</w:t>
-            </w:r>
-          </w:p>
-        </w:tc>
-        <w:tc>
-          <w:tcPr>
-            <w:tcW w:w="2382" w:type="dxa"/>
-          </w:tcPr>
-          <w:p>
-            <w:pPr>
-              <w:pStyle w:val="Titolo1"/>
-              <w:rPr>
-                <w:lang w:val="en-US"/>
-              </w:rPr>
-            </w:pPr>
-            <w:r>
-              <w:rPr>
-                <w:lang w:val="en-US"/>
-              </w:rPr>
-              <w:t xml:space="preserve">Refer to </w:t>
-            </w:r>
-          </w:p>
-        </w:tc>
-      </w:tr>
-      <w:tr>
-        <w:tc>
-          <w:tcPr>
-            <w:tcW w:w="2482" w:type="dxa"/>
-          </w:tcPr>
-          <w:p>
-            <w:pPr>
-              <w:pStyle w:val="Titolo1"/>
-              <w:rPr>
-                <w:lang w:val="en-US"/>
-              </w:rPr>
-            </w:pPr>
-            <w:r>
-              <w:rPr>
-                <w:lang w:val="en-US"/>
-              </w:rPr>
-              <w:t>NF1</w:t>
-            </w:r>
-          </w:p>
-        </w:tc>
-        <w:tc>
-          <w:tcPr>
-            <w:tcW w:w="2382" w:type="dxa"/>
-          </w:tcPr>
-          <w:p>
-            <w:pPr>
-              <w:pStyle w:val="Titolo1"/>
-              <w:rPr>
-                <w:lang w:val="en-US"/>
-              </w:rPr>
-            </w:pPr>
-            <w:r>
-              <w:rPr>
-                <w:lang w:val="en-US"/>
-              </w:rPr>
-              <w:t>Usability</w:t>
-            </w:r>
-          </w:p>
-        </w:tc>
-        <w:tc>
-          <w:tcPr>
-            <w:tcW w:w="2382" w:type="dxa"/>
-          </w:tcPr>
-          <w:p>
-            <w:pPr>
-              <w:pStyle w:val="Titolo1"/>
-              <w:rPr>
-                <w:lang w:val="en-US"/>
-              </w:rPr>
-            </w:pPr>
-            <w:r>
-              <w:rPr>
-                <w:lang w:val="en-US"/>
-              </w:rPr>
-              <w:t>Application should be user friendly</w:t>
-            </w:r>
-          </w:p>
-        </w:tc>
-        <w:tc>
-          <w:tcPr>
-            <w:tcW w:w="2382" w:type="dxa"/>
-          </w:tcPr>
-          <w:p>
-            <w:pPr>
-              <w:pStyle w:val="Titolo1"/>
-              <w:rPr>
-                <w:lang w:val="en-US"/>
-              </w:rPr>
-            </w:pPr>
-            <w:r>
-              <w:rPr>
-                <w:lang w:val="en-US"/>
-              </w:rPr>
-              <w:t>All FR</w:t>
-            </w:r>
-          </w:p>
-        </w:tc>
-      </w:tr>
-      <w:tr>
-        <w:tc>
-          <w:tcPr>
-            <w:tcW w:w="2482" w:type="dxa"/>
-          </w:tcPr>
-          <w:p>
-            <w:pPr>
-              <w:pStyle w:val="Titolo1"/>
-              <w:rPr>
-                <w:lang w:val="en-US"/>
-              </w:rPr>
-            </w:pPr>
-            <w:r>
-              <w:rPr>
-                <w:lang w:val="en-US"/>
-              </w:rPr>
-              <w:t>NF2</w:t>
-            </w:r>
-          </w:p>
-        </w:tc>
-        <w:tc>
-          <w:tcPr>
-            <w:tcW w:w="2382" w:type="dxa"/>
-          </w:tcPr>
-          <w:p>
-            <w:pPr>
-              <w:pStyle w:val="Titolo1"/>
-              <w:rPr>
-                <w:lang w:val="en-US"/>
-              </w:rPr>
-            </w:pPr>
-            <w:r>
-              <w:rPr>
-                <w:lang w:val="en-US"/>
-              </w:rPr>
-              <w:t xml:space="preserve">Performance </w:t>
-            </w:r>
-          </w:p>
-        </w:tc>
-        <w:tc>
-          <w:tcPr>
-            <w:tcW w:w="2382" w:type="dxa"/>
-          </w:tcPr>
-          <w:p>
-            <w:pPr>
-              <w:pStyle w:val="Titolo1"/>
-              <w:rPr>
-                <w:lang w:val="en-US"/>
-              </w:rPr>
-            </w:pPr>
-            <w:r>
-              <w:rPr>
-                <w:lang w:val="en-US"/>
-              </w:rPr>
-              <w:t>All the operation should complete in &lt;1 s</w:t>
-            </w:r>
-          </w:p>
-        </w:tc>
-        <w:tc>
-          <w:tcPr>
-            <w:tcW w:w="2382" w:type="dxa"/>
-          </w:tcPr>
-          <w:p>
-            <w:pPr>
-              <w:pStyle w:val="Titolo1"/>
-              <w:rPr>
-                <w:lang w:val="en-US"/>
-              </w:rPr>
-            </w:pPr>
-            <w:r>
-              <w:rPr>
-                <w:lang w:val="en-US"/>
-              </w:rPr>
-              <w:t>All FR</w:t>
-            </w:r>
-          </w:p>
-        </w:tc>
-      </w:tr>
-      <w:tr>
-        <w:tc>
-          <w:tcPr>
-            <w:tcW w:w="2482" w:type="dxa"/>
-          </w:tcPr>
-          <w:p>
-            <w:pPr>
-              <w:pStyle w:val="Titolo1"/>
-              <w:rPr>
-                <w:lang w:val="en-US"/>
-              </w:rPr>
-            </w:pPr>
-            <w:r>
-              <w:rPr>
-                <w:lang w:val="en-US"/>
-              </w:rPr>
-              <w:t>NF2</w:t>
-            </w:r>
-          </w:p>
-        </w:tc>
-        <w:tc>
-          <w:tcPr>
-            <w:tcW w:w="2382" w:type="dxa"/>
-          </w:tcPr>
-          <w:p>
-            <w:pPr>
-              <w:pStyle w:val="Titolo1"/>
-              <w:rPr>
-                <w:lang w:val="en-US"/>
-              </w:rPr>
-            </w:pPr>
-            <w:r>
-              <w:rPr>
-                <w:lang w:val="en-US"/>
-              </w:rPr>
-              <w:t xml:space="preserve">Portability </w:t>
-            </w:r>
-          </w:p>
-        </w:tc>
-        <w:tc>
-          <w:tcPr>
-            <w:tcW w:w="2382" w:type="dxa"/>
-          </w:tcPr>
-          <w:p>
-            <w:pPr>
-              <w:pStyle w:val="Titolo1"/>
-              <w:rPr>
-                <w:lang w:val="en-US"/>
-              </w:rPr>
-            </w:pPr>
-            <w:r>
-              <w:rPr>
-                <w:lang w:val="en-US"/>
-              </w:rPr>
-              <w:t>The application should run for all android environment</w:t>
-            </w:r>
-          </w:p>
-        </w:tc>
-        <w:tc>
-          <w:tcPr>
-            <w:tcW w:w="2382" w:type="dxa"/>
-          </w:tcPr>
-          <w:p>
-            <w:pPr>
-              <w:pStyle w:val="Titolo1"/>
-              <w:rPr>
-                <w:lang w:val="en-US"/>
-              </w:rPr>
-            </w:pPr>
-            <w:r>
-              <w:rPr>
-                <w:lang w:val="en-US"/>
-              </w:rPr>
-              <w:t>All FR</w:t>
-            </w:r>
-          </w:p>
-        </w:tc>
-      </w:tr>
-      <w:tr>
-        <w:tc>
-          <w:tcPr>
-            <w:tcW w:w="2482" w:type="dxa"/>
-          </w:tcPr>
-          <w:p>
-            <w:pPr>
-              <w:pStyle w:val="Titolo1"/>
-              <w:rPr>
-                <w:lang w:val="en-US"/>
-              </w:rPr>
-            </w:pPr>
-            <w:r>
-              <w:rPr>
-                <w:lang w:val="en-US"/>
-              </w:rPr>
-              <w:t>NF3</w:t>
-            </w:r>
-          </w:p>
-        </w:tc>
-        <w:tc>
-          <w:tcPr>
-            <w:tcW w:w="2382" w:type="dxa"/>
-          </w:tcPr>
-          <w:p>
-            <w:pPr>
-              <w:pStyle w:val="Titolo1"/>
-              <w:rPr>
-                <w:lang w:val="en-US"/>
-              </w:rPr>
-            </w:pPr>
-            <w:r>
-              <w:rPr>
-                <w:lang w:val="en-US"/>
-              </w:rPr>
-              <w:t>Reliability</w:t>
-            </w:r>
-          </w:p>
-        </w:tc>
-        <w:tc>
-          <w:tcPr>
-            <w:tcW w:w="2382" w:type="dxa"/>
-          </w:tcPr>
-          <w:p>
-            <w:pPr>
-              <w:pStyle w:val="Titolo1"/>
-              <w:rPr>
-                <w:lang w:val="en-US"/>
-              </w:rPr>
-            </w:pPr>
-            <w:r>
-              <w:rPr>
-                <w:lang w:val="en-US"/>
-              </w:rPr>
-              <w:t>All the inserted data should be validated as true</w:t>
-            </w:r>
-          </w:p>
-        </w:tc>
-        <w:tc>
-          <w:tcPr>
-            <w:tcW w:w="2382" w:type="dxa"/>
-          </w:tcPr>
-          <w:p>
-            <w:pPr>
-              <w:pStyle w:val="Titolo1"/>
-              <w:rPr>
-                <w:lang w:val="en-US"/>
-              </w:rPr>
-            </w:pPr>
-            <w:r>
-              <w:rPr>
-                <w:lang w:val="en-US"/>
-              </w:rPr>
-              <w:t>FR1 FR2 FR4</w:t>
-            </w:r>
-          </w:p>
-        </w:tc>
-      </w:tr>
-      <w:tr>
-        <w:tc>
-          <w:tcPr>
-            <w:tcW w:w="2482" w:type="dxa"/>
-          </w:tcPr>
-          <w:p>
-            <w:pPr>
-              <w:pStyle w:val="Titolo1"/>
-              <w:rPr>
-                <w:lang w:val="en-US"/>
-              </w:rPr>
-            </w:pPr>
-            <w:r>
-              <w:rPr>
-                <w:lang w:val="en-US"/>
-              </w:rPr>
-              <w:t>NF4</w:t>
-            </w:r>
-          </w:p>
-        </w:tc>
-        <w:tc>
-          <w:tcPr>
-            <w:tcW w:w="2382" w:type="dxa"/>
-          </w:tcPr>
-          <w:p>
-            <w:pPr>
-              <w:pStyle w:val="Titolo1"/>
-              <w:rPr>
-                <w:lang w:val="en-US"/>
-              </w:rPr>
-            </w:pPr>
-            <w:r>
-              <w:rPr>
-                <w:lang w:val="en-US"/>
-              </w:rPr>
-              <w:t>Functionality</w:t>
-            </w:r>
-          </w:p>
-        </w:tc>
-        <w:tc>
-          <w:tcPr>
-            <w:tcW w:w="2382" w:type="dxa"/>
-          </w:tcPr>
-          <w:p>
-            <w:pPr>
-              <w:pStyle w:val="Titolo1"/>
-              <w:rPr>
-                <w:lang w:val="en-US"/>
-              </w:rPr>
-            </w:pPr>
-            <w:r>
-              <w:rPr>
-                <w:lang w:val="en-US"/>
-              </w:rPr>
-              <w:t>The system should be able the recognize the position of the user</w:t>
-            </w:r>
-          </w:p>
-        </w:tc>
-        <w:tc>
-          <w:tcPr>
-            <w:tcW w:w="2382" w:type="dxa"/>
-          </w:tcPr>
-          <w:p>
-            <w:pPr>
-              <w:pStyle w:val="Titolo1"/>
-              <w:rPr>
-                <w:lang w:val="en-US"/>
-              </w:rPr>
-            </w:pPr>
-            <w:r>
-              <w:rPr>
-                <w:lang w:val="en-US"/>
-              </w:rPr>
-              <w:t>All FR</w:t>
-            </w:r>
-          </w:p>
-        </w:tc>
-      </w:tr>
-    </w:tbl>
-    <w:p>
-      <w:pPr>
-        <w:pStyle w:val="Titolo1"/>
-        <w:rPr>
-          <w:lang w:val="en-US"/>
-        </w:rPr>
-      </w:pPr>
+        <w:t>Glossary</w:t>
+      </w:r>
+    </w:p>
+    <w:p>
+      <w:pPr>
+        <w:pStyle w:val="Titolo1"/>
+        <w:rPr>
+          <w:lang w:val="en-US"/>
+        </w:rPr>
+      </w:pPr>
+      <w:r>
+        <w:rPr>
+          <w:noProof/>
+          <w:lang w:val="en-US"/>
+        </w:rPr>
+        <w:drawing>
+          <wp:inline distT="0" distB="0" distL="0" distR="0" wp14:anchorId="5BC8836B" wp14:editId="52325444">
+            <wp:extent cx="6120130" cy="4546600"/>
+            <wp:effectExtent l="0" t="0" r="0" b="6350"/>
+            <wp:docPr id="5" name="Picture 5"/>
+            <wp:cNvGraphicFramePr>
+              <a:graphicFrameLocks xmlns:a="http://schemas.openxmlformats.org/drawingml/2006/main" noChangeAspect="1"/>
+            </wp:cNvGraphicFramePr>
+            <a:graphic xmlns:a="http://schemas.openxmlformats.org/drawingml/2006/main">
+              <a:graphicData uri="http://schemas.openxmlformats.org/drawingml/2006/picture">
+                <pic:pic xmlns:pic="http://schemas.openxmlformats.org/drawingml/2006/picture">
+                  <pic:nvPicPr>
+                    <pic:cNvPr id="5" name="glossary2.jpg"/>
+                    <pic:cNvPicPr/>
+                  </pic:nvPicPr>
+                  <pic:blipFill>
+                    <a:blip r:embed="rId10">
+                      <a:extLst>
+                        <a:ext uri="{28A0092B-C50C-407E-A947-70E740481C1C}">
+                          <a14:useLocalDpi xmlns:a14="http://schemas.microsoft.com/office/drawing/2010/main" val="0"/>
+                        </a:ext>
+                      </a:extLst>
+                    </a:blip>
+                    <a:stretch>
+                      <a:fillRect/>
+                    </a:stretch>
+                  </pic:blipFill>
+                  <pic:spPr>
+                    <a:xfrm>
+                      <a:off x="0" y="0"/>
+                      <a:ext cx="6120130" cy="4546600"/>
+                    </a:xfrm>
+                    <a:prstGeom prst="rect">
+                      <a:avLst/>
+                    </a:prstGeom>
+                  </pic:spPr>
+                </pic:pic>
+              </a:graphicData>
+            </a:graphic>
+          </wp:inline>
+        </w:drawing>
+      </w:r>
     </w:p>
     <w:sectPr>
-      <w:footerReference w:type="default" r:id="rId10"/>
+      <w:footerReference w:type="default" r:id="rId11"/>
       <w:pgSz w:w="11906" w:h="16838"/>
       <w:pgMar w:top="1417" w:right="1134" w:bottom="1134" w:left="1134" w:header="708" w:footer="708" w:gutter="0"/>
       <w:cols w:space="708"/>
@@ -6264,7 +6373,7 @@
 </file>
 
 <file path=customXml/itemProps1.xml><?xml version="1.0" encoding="utf-8"?>
-<ds:datastoreItem xmlns:ds="http://schemas.openxmlformats.org/officeDocument/2006/customXml" ds:itemID="{B7CD2FE7-AE2C-44BE-A68D-6620803F0B61}">
+<ds:datastoreItem xmlns:ds="http://schemas.openxmlformats.org/officeDocument/2006/customXml" ds:itemID="{AB300484-2754-4C02-919E-51E6F7B49750}">
   <ds:schemaRefs>
     <ds:schemaRef ds:uri="http://schemas.openxmlformats.org/officeDocument/2006/bibliography"/>
   </ds:schemaRefs>

</xml_diff>